<commit_message>
Add System Administrator Area
</commit_message>
<xml_diff>
--- a/SysDesc.docx
+++ b/SysDesc.docx
@@ -997,6 +997,151 @@
           <w:szCs w:val="28"/>
         </w:rPr>
       </w:pPr>
+      <w:r>
+        <w:rPr>
+          <w:rFonts w:eastAsia="Times New Roman" w:cs="Arial"/>
+          <w:b/>
+          <w:bCs/>
+          <w:color w:val="000000"/>
+          <w:sz w:val="28"/>
+          <w:szCs w:val="28"/>
+        </w:rPr>
+        <w:t>Employee Area</w:t>
+      </w:r>
+    </w:p>
+    <w:p>
+      <w:pPr>
+        <w:rPr>
+          <w:rFonts w:eastAsia="Times New Roman" w:cs="Arial"/>
+          <w:color w:val="000000"/>
+          <w:sz w:val="28"/>
+          <w:szCs w:val="28"/>
+        </w:rPr>
+      </w:pPr>
+      <w:r>
+        <w:rPr>
+          <w:rFonts w:eastAsia="Times New Roman" w:cs="Arial"/>
+          <w:color w:val="000000"/>
+          <w:sz w:val="28"/>
+          <w:szCs w:val="28"/>
+        </w:rPr>
+        <w:t>Th</w:t>
+      </w:r>
+      <w:r>
+        <w:rPr>
+          <w:rFonts w:eastAsia="Times New Roman" w:cs="Arial"/>
+          <w:color w:val="000000"/>
+          <w:sz w:val="28"/>
+          <w:szCs w:val="28"/>
+        </w:rPr>
+        <w:t>is module provides employee all the tools required</w:t>
+      </w:r>
+      <w:r>
+        <w:rPr>
+          <w:rFonts w:eastAsia="Times New Roman" w:cs="Arial"/>
+          <w:color w:val="000000"/>
+          <w:sz w:val="28"/>
+          <w:szCs w:val="28"/>
+        </w:rPr>
+        <w:t xml:space="preserve"> to manage student affairs department. The employee will receive the student’s request with student information. The employee can notify the student wh</w:t>
+      </w:r>
+      <w:r>
+        <w:rPr>
+          <w:rFonts w:eastAsia="Times New Roman" w:cs="Arial"/>
+          <w:color w:val="000000"/>
+          <w:sz w:val="28"/>
+          <w:szCs w:val="28"/>
+        </w:rPr>
+        <w:t>en his is paper is finished.</w:t>
+      </w:r>
+      <w:r>
+        <w:rPr>
+          <w:rFonts w:eastAsia="Times New Roman" w:cs="Arial"/>
+          <w:color w:val="000000"/>
+          <w:sz w:val="28"/>
+          <w:szCs w:val="28"/>
+        </w:rPr>
+        <w:t xml:space="preserve"> The employee can answer students’ </w:t>
+      </w:r>
+      <w:r>
+        <w:rPr>
+          <w:rFonts w:eastAsia="Times New Roman" w:cs="Arial"/>
+          <w:color w:val="000000"/>
+          <w:sz w:val="28"/>
+          <w:szCs w:val="28"/>
+        </w:rPr>
+        <w:t>questions</w:t>
+      </w:r>
+      <w:r>
+        <w:rPr>
+          <w:rFonts w:eastAsia="Times New Roman" w:cs="Arial"/>
+          <w:color w:val="000000"/>
+          <w:sz w:val="28"/>
+          <w:szCs w:val="28"/>
+        </w:rPr>
+        <w:t xml:space="preserve"> online.</w:t>
+      </w:r>
+    </w:p>
+    <w:p>
+      <w:pPr>
+        <w:rPr>
+          <w:rFonts w:eastAsia="Times New Roman" w:cs="Arial"/>
+          <w:color w:val="000000"/>
+          <w:sz w:val="28"/>
+          <w:szCs w:val="28"/>
+        </w:rPr>
+      </w:pPr>
+    </w:p>
+    <w:p>
+      <w:pPr>
+        <w:rPr>
+          <w:rFonts w:eastAsia="Times New Roman" w:cs="Arial"/>
+          <w:b/>
+          <w:bCs/>
+          <w:color w:val="000000"/>
+          <w:sz w:val="28"/>
+          <w:szCs w:val="28"/>
+        </w:rPr>
+      </w:pPr>
+      <w:r>
+        <w:rPr>
+          <w:rFonts w:eastAsia="Times New Roman" w:cs="Arial"/>
+          <w:b/>
+          <w:bCs/>
+          <w:color w:val="000000"/>
+          <w:sz w:val="28"/>
+          <w:szCs w:val="28"/>
+        </w:rPr>
+        <w:t>System Administration Area</w:t>
+      </w:r>
+    </w:p>
+    <w:p>
+      <w:pPr>
+        <w:rPr>
+          <w:rFonts w:eastAsia="Times New Roman" w:cs="Arial"/>
+          <w:color w:val="000000"/>
+          <w:sz w:val="28"/>
+          <w:szCs w:val="28"/>
+        </w:rPr>
+      </w:pPr>
+      <w:r>
+        <w:rPr>
+          <w:rFonts w:eastAsia="Times New Roman" w:cs="Arial"/>
+          <w:color w:val="000000"/>
+          <w:sz w:val="28"/>
+          <w:szCs w:val="28"/>
+        </w:rPr>
+        <w:t>This</w:t>
+      </w:r>
+      <w:r>
+        <w:rPr>
+          <w:rFonts w:eastAsia="Times New Roman" w:cs="Arial"/>
+          <w:color w:val="000000"/>
+          <w:sz w:val="28"/>
+          <w:szCs w:val="28"/>
+        </w:rPr>
+        <w:t xml:space="preserve"> module is dedicated for system administrators. System administrators responsible on system management, configuration, backup and solving technical issues. System administrator can view system status, data status, online sessions, logs and other system status and measures.</w:t>
+      </w:r>
       <w:bookmarkStart w:id="0" w:name="_GoBack"/>
       <w:bookmarkEnd w:id="0"/>
       <w:r>
@@ -1004,88 +1149,6 @@
           <w:rFonts w:eastAsia="Times New Roman" w:cs="Arial"/>
           <w:b/>
           <w:bCs/>
-          <w:color w:val="000000"/>
-          <w:sz w:val="28"/>
-          <w:szCs w:val="28"/>
-        </w:rPr>
-        <w:t>Employee Area</w:t>
-      </w:r>
-    </w:p>
-    <w:p>
-      <w:pPr>
-        <w:rPr>
-          <w:rFonts w:eastAsia="Times New Roman" w:cs="Arial"/>
-          <w:color w:val="000000"/>
-          <w:sz w:val="28"/>
-          <w:szCs w:val="28"/>
-        </w:rPr>
-      </w:pPr>
-      <w:r>
-        <w:rPr>
-          <w:rFonts w:eastAsia="Times New Roman" w:cs="Arial"/>
-          <w:color w:val="000000"/>
-          <w:sz w:val="28"/>
-          <w:szCs w:val="28"/>
-        </w:rPr>
-        <w:t>Th</w:t>
-      </w:r>
-      <w:r>
-        <w:rPr>
-          <w:rFonts w:eastAsia="Times New Roman" w:cs="Arial"/>
-          <w:color w:val="000000"/>
-          <w:sz w:val="28"/>
-          <w:szCs w:val="28"/>
-        </w:rPr>
-        <w:t>is module provides employee all the tools required</w:t>
-      </w:r>
-      <w:r>
-        <w:rPr>
-          <w:rFonts w:eastAsia="Times New Roman" w:cs="Arial"/>
-          <w:color w:val="000000"/>
-          <w:sz w:val="28"/>
-          <w:szCs w:val="28"/>
-        </w:rPr>
-        <w:t xml:space="preserve"> to manage student affairs department. The employee will receive the student’s request with student information. The employee can notify the student wh</w:t>
-      </w:r>
-      <w:r>
-        <w:rPr>
-          <w:rFonts w:eastAsia="Times New Roman" w:cs="Arial"/>
-          <w:color w:val="000000"/>
-          <w:sz w:val="28"/>
-          <w:szCs w:val="28"/>
-        </w:rPr>
-        <w:t>en his is paper is finished.</w:t>
-      </w:r>
-      <w:r>
-        <w:rPr>
-          <w:rFonts w:eastAsia="Times New Roman" w:cs="Arial"/>
-          <w:color w:val="000000"/>
-          <w:sz w:val="28"/>
-          <w:szCs w:val="28"/>
-        </w:rPr>
-        <w:t xml:space="preserve"> The employee can answer students’ </w:t>
-      </w:r>
-      <w:r>
-        <w:rPr>
-          <w:rFonts w:eastAsia="Times New Roman" w:cs="Arial"/>
-          <w:color w:val="000000"/>
-          <w:sz w:val="28"/>
-          <w:szCs w:val="28"/>
-        </w:rPr>
-        <w:t>questions</w:t>
-      </w:r>
-      <w:r>
-        <w:rPr>
-          <w:rFonts w:eastAsia="Times New Roman" w:cs="Arial"/>
-          <w:color w:val="000000"/>
-          <w:sz w:val="28"/>
-          <w:szCs w:val="28"/>
-        </w:rPr>
-        <w:t xml:space="preserve"> online.</w:t>
-      </w:r>
-      <w:r>
-        <w:rPr>
-          <w:rFonts w:eastAsia="Times New Roman" w:cs="Arial"/>
           <w:color w:val="000000"/>
           <w:sz w:val="28"/>
           <w:szCs w:val="28"/>

</xml_diff>